<commit_message>
Changes made in Project proposal document
</commit_message>
<xml_diff>
--- a/Project Proposal_Team06 .docx
+++ b/Project Proposal_Team06 .docx
@@ -1813,8 +1813,6 @@
         <w:tab/>
         <w:t xml:space="preserve">            </w:t>
       </w:r>
-      <w:bookmarkStart w:id="0" w:name="_GoBack"/>
-      <w:bookmarkEnd w:id="0"/>
       <w:r>
         <w:rPr>
           <w:rFonts w:ascii="Times New Roman" w:hAnsi="Times New Roman" w:cs="Times New Roman"/>
@@ -2857,10 +2855,10 @@
           <w:u w:val="single"/>
         </w:rPr>
         <w:drawing>
-          <wp:inline distT="0" distB="0" distL="0" distR="0" wp14:anchorId="01381CAE" wp14:editId="378E4117">
-            <wp:extent cx="3762375" cy="4086717"/>
-            <wp:effectExtent l="0" t="0" r="0" b="9525"/>
-            <wp:docPr id="16" name="Picture 16" descr="C:\Users\S538107\Downloads\Blank diagram.png"/>
+          <wp:inline distT="0" distB="0" distL="0" distR="0" wp14:anchorId="1D00FA35" wp14:editId="12739255">
+            <wp:extent cx="4200341" cy="3686175"/>
+            <wp:effectExtent l="0" t="0" r="0" b="0"/>
+            <wp:docPr id="3" name="Picture 3" descr="C:\Users\S538107\Desktop\flowchart.PNG"/>
             <wp:cNvGraphicFramePr>
               <a:graphicFrameLocks xmlns:a="http://schemas.openxmlformats.org/drawingml/2006/main" noChangeAspect="1"/>
             </wp:cNvGraphicFramePr>
@@ -2868,13 +2866,13 @@
               <a:graphicData uri="http://schemas.openxmlformats.org/drawingml/2006/picture">
                 <pic:pic xmlns:pic="http://schemas.openxmlformats.org/drawingml/2006/picture">
                   <pic:nvPicPr>
-                    <pic:cNvPr id="0" name="Picture 11" descr="C:\Users\S538107\Downloads\Blank diagram.png"/>
+                    <pic:cNvPr id="0" name="Picture 2" descr="C:\Users\S538107\Desktop\flowchart.PNG"/>
                     <pic:cNvPicPr>
                       <a:picLocks noChangeAspect="1" noChangeArrowheads="1"/>
                     </pic:cNvPicPr>
                   </pic:nvPicPr>
                   <pic:blipFill>
-                    <a:blip r:embed="rId16" cstate="print">
+                    <a:blip r:embed="rId16">
                       <a:extLst>
                         <a:ext uri="{28A0092B-C50C-407E-A947-70E740481C1C}">
                           <a14:useLocalDpi xmlns:a14="http://schemas.microsoft.com/office/drawing/2010/main" val="0"/>
@@ -2889,7 +2887,7 @@
                   <pic:spPr bwMode="auto">
                     <a:xfrm>
                       <a:off x="0" y="0"/>
-                      <a:ext cx="3773095" cy="4098361"/>
+                      <a:ext cx="4206232" cy="3691345"/>
                     </a:xfrm>
                     <a:prstGeom prst="rect">
                       <a:avLst/>
@@ -2913,73 +2911,21 @@
           <w:b/>
           <w:sz w:val="24"/>
           <w:szCs w:val="24"/>
-        </w:rPr>
-      </w:pPr>
-    </w:p>
-    <w:p>
-      <w:pPr>
-        <w:rPr>
-          <w:rFonts w:ascii="Times New Roman" w:hAnsi="Times New Roman" w:cs="Times New Roman"/>
-          <w:b/>
-          <w:sz w:val="24"/>
-          <w:szCs w:val="24"/>
-        </w:rPr>
-      </w:pPr>
-    </w:p>
-    <w:p>
-      <w:pPr>
-        <w:rPr>
-          <w:rFonts w:ascii="Times New Roman" w:hAnsi="Times New Roman" w:cs="Times New Roman"/>
-          <w:b/>
-          <w:sz w:val="24"/>
-          <w:szCs w:val="24"/>
-        </w:rPr>
-      </w:pPr>
-      <w:r>
-        <w:rPr>
-          <w:rFonts w:ascii="Times New Roman" w:hAnsi="Times New Roman" w:cs="Times New Roman"/>
-          <w:b/>
-          <w:sz w:val="24"/>
-          <w:szCs w:val="24"/>
-        </w:rPr>
-        <w:tab/>
-      </w:r>
-      <w:r>
-        <w:rPr>
-          <w:rFonts w:ascii="Times New Roman" w:hAnsi="Times New Roman" w:cs="Times New Roman"/>
-          <w:b/>
-          <w:sz w:val="24"/>
-          <w:szCs w:val="24"/>
-        </w:rPr>
-        <w:tab/>
-      </w:r>
-      <w:r>
-        <w:rPr>
-          <w:rFonts w:ascii="Times New Roman" w:hAnsi="Times New Roman" w:cs="Times New Roman"/>
-          <w:b/>
-          <w:sz w:val="24"/>
-          <w:szCs w:val="24"/>
-        </w:rPr>
-        <w:tab/>
-      </w:r>
-      <w:r>
-        <w:rPr>
-          <w:rFonts w:ascii="Times New Roman" w:hAnsi="Times New Roman" w:cs="Times New Roman"/>
-          <w:b/>
-          <w:sz w:val="24"/>
-          <w:szCs w:val="24"/>
-        </w:rPr>
-        <w:tab/>
-      </w:r>
-      <w:r>
-        <w:rPr>
-          <w:rFonts w:ascii="Times New Roman" w:hAnsi="Times New Roman" w:cs="Times New Roman"/>
-          <w:b/>
-          <w:sz w:val="24"/>
-          <w:szCs w:val="24"/>
-        </w:rPr>
-        <w:tab/>
-      </w:r>
+          <w:u w:val="single"/>
+        </w:rPr>
+      </w:pPr>
+    </w:p>
+    <w:p>
+      <w:pPr>
+        <w:rPr>
+          <w:rFonts w:ascii="Times New Roman" w:hAnsi="Times New Roman" w:cs="Times New Roman"/>
+          <w:b/>
+          <w:sz w:val="24"/>
+          <w:szCs w:val="24"/>
+        </w:rPr>
+      </w:pPr>
+      <w:bookmarkStart w:id="0" w:name="_GoBack"/>
+      <w:bookmarkEnd w:id="0"/>
       <w:r>
         <w:rPr>
           <w:rFonts w:ascii="Times New Roman" w:hAnsi="Times New Roman" w:cs="Times New Roman"/>
@@ -3690,7 +3636,7 @@
 </file>
 
 <file path=customXml/itemProps1.xml><?xml version="1.0" encoding="utf-8"?>
-<ds:datastoreItem xmlns:ds="http://schemas.openxmlformats.org/officeDocument/2006/customXml" ds:itemID="{495A583E-AD13-4890-A3A2-0542A08BDDBE}">
+<ds:datastoreItem xmlns:ds="http://schemas.openxmlformats.org/officeDocument/2006/customXml" ds:itemID="{C08D5685-8E72-44AE-A56F-2FB22FB44165}">
   <ds:schemaRefs>
     <ds:schemaRef ds:uri="http://schemas.openxmlformats.org/officeDocument/2006/bibliography"/>
   </ds:schemaRefs>

</xml_diff>